<commit_message>
add new projekt antrag
</commit_message>
<xml_diff>
--- a/Documents/Projektantrag/Entwurf.docx
+++ b/Documents/Projektantrag/Entwurf.docx
@@ -9,12 +9,14 @@
           <w:lang w:val="de-DE"/>
         </w:rPr>
       </w:pPr>
+      <w:proofErr w:type="spellStart"/>
       <w:r>
         <w:rPr>
           <w:lang w:val="de-DE"/>
         </w:rPr>
         <w:t>Fitervari</w:t>
       </w:r>
+      <w:proofErr w:type="spellEnd"/>
       <w:r>
         <w:rPr>
           <w:lang w:val="de-DE"/>
@@ -70,17 +72,19 @@
                 <w:lang w:val="de-DE"/>
               </w:rPr>
             </w:pPr>
-            <w:r>
-              <w:rPr>
-                <w:lang w:val="de-DE"/>
-              </w:rPr>
-              <w:t>HTBLA Leonding</w:t>
-            </w:r>
-            <w:r>
-              <w:rPr>
-                <w:lang w:val="de-DE"/>
-              </w:rPr>
-              <w:t>, Prof. Aberger</w:t>
+            <w:proofErr w:type="spellStart"/>
+            <w:r>
+              <w:rPr>
+                <w:lang w:val="de-DE"/>
+              </w:rPr>
+              <w:t>Aberger</w:t>
+            </w:r>
+            <w:proofErr w:type="spellEnd"/>
+            <w:r>
+              <w:rPr>
+                <w:lang w:val="de-DE"/>
+              </w:rPr>
+              <w:t xml:space="preserve"> Software GmbH</w:t>
             </w:r>
           </w:p>
         </w:tc>
@@ -127,7 +131,21 @@
               <w:rPr>
                 <w:lang w:val="de-DE"/>
               </w:rPr>
-              <w:t>Prof. Aberger, Prof. Hammer</w:t>
+              <w:t xml:space="preserve">Prof. </w:t>
+            </w:r>
+            <w:proofErr w:type="spellStart"/>
+            <w:r>
+              <w:rPr>
+                <w:lang w:val="de-DE"/>
+              </w:rPr>
+              <w:t>Aberger</w:t>
+            </w:r>
+            <w:proofErr w:type="spellEnd"/>
+            <w:r>
+              <w:rPr>
+                <w:lang w:val="de-DE"/>
+              </w:rPr>
+              <w:t>, Prof. Hammer</w:t>
             </w:r>
           </w:p>
         </w:tc>
@@ -178,43 +196,41 @@
               <w:rPr>
                 <w:lang w:val="de-DE"/>
               </w:rPr>
-              <w:t xml:space="preserve">Immer mehr Menschen begeben sich heutzutage regelmäßig in ein Fitnesscenter und </w:t>
-            </w:r>
-            <w:r>
-              <w:rPr>
-                <w:lang w:val="de-DE"/>
-              </w:rPr>
-              <w:t>absolvieren</w:t>
-            </w:r>
-            <w:r>
-              <w:rPr>
-                <w:lang w:val="de-DE"/>
-              </w:rPr>
-              <w:t xml:space="preserve"> dort ihr </w:t>
-            </w:r>
-            <w:r>
-              <w:rPr>
-                <w:lang w:val="de-DE"/>
-              </w:rPr>
-              <w:t>Training</w:t>
-            </w:r>
-            <w:r>
-              <w:rPr>
-                <w:lang w:val="de-DE"/>
-              </w:rPr>
-              <w:t xml:space="preserve">. </w:t>
-            </w:r>
-            <w:r>
-              <w:rPr>
-                <w:lang w:val="de-DE"/>
-              </w:rPr>
-              <w:t>Leider</w:t>
-            </w:r>
-            <w:r>
-              <w:rPr>
-                <w:lang w:val="de-DE"/>
-              </w:rPr>
-              <w:t xml:space="preserve"> passiert es oft, dass Menschen die Übersicht und somit ihr Fortschrittsgefühl über ihr Training verlieren.</w:t>
+              <w:t xml:space="preserve">In den Fitnessstudioketten </w:t>
+            </w:r>
+            <w:proofErr w:type="spellStart"/>
+            <w:r>
+              <w:rPr>
+                <w:lang w:val="de-DE"/>
+              </w:rPr>
+              <w:t>LionFit</w:t>
+            </w:r>
+            <w:proofErr w:type="spellEnd"/>
+            <w:r>
+              <w:rPr>
+                <w:lang w:val="de-DE"/>
+              </w:rPr>
+              <w:t xml:space="preserve">/ </w:t>
+            </w:r>
+            <w:proofErr w:type="spellStart"/>
+            <w:r>
+              <w:rPr>
+                <w:lang w:val="de-DE"/>
+              </w:rPr>
+              <w:t>Fitway</w:t>
+            </w:r>
+            <w:proofErr w:type="spellEnd"/>
+            <w:r>
+              <w:rPr>
+                <w:lang w:val="de-DE"/>
+              </w:rPr>
+              <w:t xml:space="preserve"> </w:t>
+            </w:r>
+            <w:r>
+              <w:rPr>
+                <w:lang w:val="de-DE"/>
+              </w:rPr>
+              <w:t>ist ein System von Trainingsplänen eingeführt worden, dass allerdings auf Papier basiert und somit einige Nachteile hat. Zum einen ist ein Papier recht unhandlich und kann schnell verloren gehen und zum anderen hat nicht jeder Kunde immer Lust ein Blatt Papier auszufüllen, wenn er im Training ist.</w:t>
             </w:r>
           </w:p>
           <w:p>
@@ -230,103 +246,25 @@
                 <w:lang w:val="de-DE"/>
               </w:rPr>
             </w:pPr>
-            <w:r>
-              <w:rPr>
-                <w:lang w:val="de-DE"/>
-              </w:rPr>
-              <w:t xml:space="preserve">Fitervari möchte hier Abhilfe schaffen und ein praktisches Tool zum Festhalten des Trainingsfortschritts sein. </w:t>
-            </w:r>
-          </w:p>
-          <w:p>
-            <w:pPr>
-              <w:rPr>
-                <w:lang w:val="de-DE"/>
-              </w:rPr>
-            </w:pPr>
-          </w:p>
-          <w:p>
-            <w:pPr>
-              <w:rPr>
-                <w:lang w:val="de-DE"/>
-              </w:rPr>
-            </w:pPr>
-            <w:r>
-              <w:rPr>
-                <w:lang w:val="de-DE"/>
-              </w:rPr>
-              <w:t xml:space="preserve">Fitervari wird direkt mit einem schon </w:t>
-            </w:r>
-            <w:r>
-              <w:rPr>
-                <w:lang w:val="de-DE"/>
-              </w:rPr>
-              <w:t>vorhandenem</w:t>
-            </w:r>
-            <w:r>
-              <w:rPr>
-                <w:lang w:val="de-DE"/>
-              </w:rPr>
-              <w:t xml:space="preserve"> Verwaltungstool einer Fitnesskette verknüpf. Des Weiteren wird über Fitervari eine Plattform zur direkten Kommunikation zwischen Trainer und Trainierenden geschaffen, was </w:t>
-            </w:r>
-            <w:r>
-              <w:rPr>
-                <w:lang w:val="de-DE"/>
-              </w:rPr>
-              <w:t>zum einen</w:t>
-            </w:r>
-            <w:r>
-              <w:rPr>
-                <w:lang w:val="de-DE"/>
-              </w:rPr>
-              <w:t xml:space="preserve"> die Arbeit des Trainers erleichtert und zum </w:t>
-            </w:r>
-            <w:r>
-              <w:rPr>
-                <w:lang w:val="de-DE"/>
-              </w:rPr>
-              <w:t>a</w:t>
-            </w:r>
-            <w:r>
-              <w:rPr>
-                <w:lang w:val="de-DE"/>
-              </w:rPr>
-              <w:t xml:space="preserve">nderen </w:t>
-            </w:r>
-            <w:r>
-              <w:rPr>
-                <w:lang w:val="de-DE"/>
-              </w:rPr>
-              <w:t>dem Kunden ein</w:t>
-            </w:r>
-            <w:r>
-              <w:rPr>
-                <w:lang w:val="de-DE"/>
-              </w:rPr>
-              <w:t xml:space="preserve"> </w:t>
-            </w:r>
-            <w:r>
-              <w:rPr>
-                <w:lang w:val="de-DE"/>
-              </w:rPr>
-              <w:t xml:space="preserve">individuelleres </w:t>
-            </w:r>
-            <w:r>
-              <w:rPr>
-                <w:lang w:val="de-DE"/>
-              </w:rPr>
-              <w:t xml:space="preserve">und besseres </w:t>
-            </w:r>
-            <w:r>
-              <w:rPr>
-                <w:lang w:val="de-DE"/>
-              </w:rPr>
-              <w:t>Coaching bietet</w:t>
-            </w:r>
-            <w:r>
-              <w:rPr>
-                <w:lang w:val="de-DE"/>
-              </w:rPr>
-              <w:t xml:space="preserve">. </w:t>
+            <w:proofErr w:type="spellStart"/>
+            <w:r>
+              <w:rPr>
+                <w:lang w:val="de-DE"/>
+              </w:rPr>
+              <w:t>Fitervari</w:t>
+            </w:r>
+            <w:proofErr w:type="spellEnd"/>
+            <w:r>
+              <w:rPr>
+                <w:lang w:val="de-DE"/>
+              </w:rPr>
+              <w:t xml:space="preserve"> möchte hier Abhilfe schaffen und diese Trainingspläne in einer App umsetzen. Die App wird vor allem auf Einsteiger fokussiert sein, um ihnen eine möglichst angenehme Fitnessstudio-Erfahrung zu bieten. Mit personalisierten Übersichten des Fortschritts wird das Erreichen der persönlichen Fitnessziele ein Erlebnis, dass mit dem derzeitigen System</w:t>
+            </w:r>
+            <w:r>
+              <w:rPr>
+                <w:lang w:val="de-DE"/>
+              </w:rPr>
+              <w:t xml:space="preserve"> schlichtweg nicht möglich ist.</w:t>
             </w:r>
           </w:p>
         </w:tc>
@@ -373,6 +311,7 @@
               </w:rPr>
               <w:t xml:space="preserve">Unsere Applikation wird </w:t>
             </w:r>
+            <w:proofErr w:type="gramStart"/>
             <w:r>
               <w:rPr>
                 <w:lang w:val="de-DE"/>
@@ -391,6 +330,7 @@
               </w:rPr>
               <w:t xml:space="preserve"> Client</w:t>
             </w:r>
+            <w:proofErr w:type="gramEnd"/>
             <w:r>
               <w:rPr>
                 <w:lang w:val="de-DE"/>
@@ -511,12 +451,14 @@
                       <w:lang w:val="de-DE"/>
                     </w:rPr>
                   </w:pPr>
+                  <w:proofErr w:type="spellStart"/>
                   <w:r>
                     <w:rPr>
                       <w:lang w:val="de-DE"/>
                     </w:rPr>
                     <w:t>Crossplatform</w:t>
                   </w:r>
+                  <w:proofErr w:type="spellEnd"/>
                 </w:p>
                 <w:p>
                   <w:pPr>
@@ -542,18 +484,28 @@
                       <w:lang w:val="de-DE"/>
                     </w:rPr>
                   </w:pPr>
+                  <w:proofErr w:type="spellStart"/>
                   <w:r>
                     <w:rPr>
                       <w:lang w:val="de-DE"/>
                     </w:rPr>
                     <w:t>Quarkus</w:t>
                   </w:r>
+                  <w:proofErr w:type="spellEnd"/>
                   <w:r>
                     <w:rPr>
                       <w:lang w:val="de-DE"/>
                     </w:rPr>
-                    <w:t xml:space="preserve"> - Kotlin</w:t>
+                    <w:t xml:space="preserve"> - </w:t>
                   </w:r>
+                  <w:proofErr w:type="spellStart"/>
+                  <w:r>
+                    <w:rPr>
+                      <w:lang w:val="de-DE"/>
+                    </w:rPr>
+                    <w:t>Kotlin</w:t>
+                  </w:r>
+                  <w:proofErr w:type="spellEnd"/>
                 </w:p>
                 <w:p>
                   <w:pPr>
@@ -567,12 +519,14 @@
                     </w:rPr>
                     <w:t xml:space="preserve">Datenbank: </w:t>
                   </w:r>
+                  <w:proofErr w:type="spellStart"/>
                   <w:r>
                     <w:rPr>
                       <w:lang w:val="de-DE"/>
                     </w:rPr>
                     <w:t>Postgres</w:t>
                   </w:r>
+                  <w:proofErr w:type="spellEnd"/>
                 </w:p>
               </w:tc>
             </w:tr>
@@ -681,12 +635,14 @@
                 <w:lang w:val="de-DE"/>
               </w:rPr>
             </w:pPr>
+            <w:proofErr w:type="spellStart"/>
             <w:r>
               <w:rPr>
                 <w:lang w:val="de-DE"/>
               </w:rPr>
               <w:t>Postgres</w:t>
             </w:r>
+            <w:proofErr w:type="spellEnd"/>
             <w:r>
               <w:rPr>
                 <w:lang w:val="de-DE"/>
@@ -697,7 +653,21 @@
               <w:rPr>
                 <w:lang w:val="de-DE"/>
               </w:rPr>
-              <w:t xml:space="preserve">, Quarkus </w:t>
+              <w:t xml:space="preserve">, </w:t>
+            </w:r>
+            <w:proofErr w:type="spellStart"/>
+            <w:r>
+              <w:rPr>
+                <w:lang w:val="de-DE"/>
+              </w:rPr>
+              <w:t>Quarkus</w:t>
+            </w:r>
+            <w:proofErr w:type="spellEnd"/>
+            <w:r>
+              <w:rPr>
+                <w:lang w:val="de-DE"/>
+              </w:rPr>
+              <w:t xml:space="preserve"> </w:t>
             </w:r>
             <w:r>
               <w:rPr>
@@ -709,8 +679,16 @@
               <w:rPr>
                 <w:lang w:val="de-DE"/>
               </w:rPr>
-              <w:t xml:space="preserve"> Kotlin</w:t>
-            </w:r>
+              <w:t xml:space="preserve"> </w:t>
+            </w:r>
+            <w:proofErr w:type="spellStart"/>
+            <w:r>
+              <w:rPr>
+                <w:lang w:val="de-DE"/>
+              </w:rPr>
+              <w:t>Kotlin</w:t>
+            </w:r>
+            <w:proofErr w:type="spellEnd"/>
             <w:r>
               <w:rPr>
                 <w:lang w:val="de-DE"/>
@@ -873,7 +851,19 @@
               <w:rPr>
                 <w:lang w:val="de-DE"/>
               </w:rPr>
-              <w:t>Florentin Gewessler</w:t>
+              <w:t xml:space="preserve"> </w:t>
+            </w:r>
+            <w:r>
+              <w:rPr>
+                <w:lang w:val="de-DE"/>
+              </w:rPr>
+              <w:t>Gewessler</w:t>
+            </w:r>
+            <w:r>
+              <w:rPr>
+                <w:lang w:val="de-DE"/>
+              </w:rPr>
+              <w:t xml:space="preserve"> Florentin</w:t>
             </w:r>
           </w:p>
           <w:p>
@@ -1079,11 +1069,19 @@
                 <w:lang w:val="de-DE"/>
               </w:rPr>
             </w:pPr>
-            <w:r>
-              <w:rPr>
-                <w:lang w:val="de-DE"/>
-              </w:rPr>
-              <w:t>Gaisbauer Lukas, Knoll Christoph</w:t>
+            <w:proofErr w:type="spellStart"/>
+            <w:r>
+              <w:rPr>
+                <w:lang w:val="de-DE"/>
+              </w:rPr>
+              <w:t>Gaisbauer</w:t>
+            </w:r>
+            <w:proofErr w:type="spellEnd"/>
+            <w:r>
+              <w:rPr>
+                <w:lang w:val="de-DE"/>
+              </w:rPr>
+              <w:t xml:space="preserve"> Lukas, Knoll Christoph</w:t>
             </w:r>
           </w:p>
         </w:tc>
@@ -1191,12 +1189,7 @@
           </w:tcPr>
           <w:p>
             <w:pPr>
-              <w:pStyle w:val="ListParagraph"/>
-              <w:numPr>
-                <w:ilvl w:val="0"/>
-                <w:numId w:val="7"/>
-              </w:numPr>
-              <w:spacing w:after="0" w:line="240" w:lineRule="auto"/>
+              <w:ind w:left="360"/>
               <w:rPr>
                 <w:lang w:val="de-DE"/>
               </w:rPr>
@@ -1205,26 +1198,7 @@
               <w:rPr>
                 <w:lang w:val="de-DE"/>
               </w:rPr>
-              <w:t>Kommunikation zwischen Trainern und Trainierenden erleichtern</w:t>
-            </w:r>
-          </w:p>
-          <w:p>
-            <w:pPr>
-              <w:pStyle w:val="ListParagraph"/>
-              <w:numPr>
-                <w:ilvl w:val="0"/>
-                <w:numId w:val="7"/>
-              </w:numPr>
-              <w:spacing w:after="0" w:line="240" w:lineRule="auto"/>
-              <w:rPr>
-                <w:lang w:val="de-DE"/>
-              </w:rPr>
-            </w:pPr>
-            <w:r>
-              <w:rPr>
-                <w:lang w:val="de-DE"/>
-              </w:rPr>
-              <w:t>Leichtes Tracken des Fortschritts im Kraftsport</w:t>
+              <w:t>Ersetzen des Papiers beim Tracken des Workouts durch eine App</w:t>
             </w:r>
           </w:p>
         </w:tc>
@@ -1241,11 +1215,19 @@
                 <w:lang w:val="de-DE"/>
               </w:rPr>
             </w:pPr>
-            <w:r>
-              <w:rPr>
-                <w:lang w:val="de-DE"/>
-              </w:rPr>
-              <w:t>Prof. Aberger</w:t>
+            <w:proofErr w:type="spellStart"/>
+            <w:r>
+              <w:rPr>
+                <w:lang w:val="de-DE"/>
+              </w:rPr>
+              <w:t>Aberger</w:t>
+            </w:r>
+            <w:proofErr w:type="spellEnd"/>
+            <w:r>
+              <w:rPr>
+                <w:lang w:val="de-DE"/>
+              </w:rPr>
+              <w:t xml:space="preserve"> Software GmbH</w:t>
             </w:r>
           </w:p>
         </w:tc>
@@ -1271,8 +1253,6 @@
               </w:rPr>
               <w:t>P</w:t>
             </w:r>
-            <w:bookmarkStart w:id="0" w:name="_GoBack"/>
-            <w:bookmarkEnd w:id="0"/>
             <w:r>
               <w:rPr>
                 <w:lang w:val="de-DE"/>
@@ -1320,6 +1300,8 @@
       </w:tr>
     </w:tbl>
     <w:p>
+      <w:bookmarkStart w:id="0" w:name="_GoBack"/>
+      <w:bookmarkEnd w:id="0"/>
       <w:r>
         <w:rPr>
           <w:noProof/>
@@ -1328,15 +1310,15 @@
         <mc:AlternateContent>
           <mc:Choice Requires="wps">
             <w:drawing>
-              <wp:anchor distT="45720" distB="45720" distL="114300" distR="114300" simplePos="0" relativeHeight="251665408" behindDoc="0" locked="0" layoutInCell="1" allowOverlap="1" wp14:anchorId="0E2A27C8" wp14:editId="07BB0B70">
+              <wp:anchor distT="45720" distB="45720" distL="114300" distR="114300" simplePos="0" relativeHeight="251665408" behindDoc="0" locked="0" layoutInCell="1" allowOverlap="1" wp14:anchorId="0E2A27C8" wp14:editId="705406C7">
                 <wp:simplePos x="0" y="0"/>
                 <wp:positionH relativeFrom="margin">
-                  <wp:posOffset>3619983</wp:posOffset>
+                  <wp:posOffset>3620999</wp:posOffset>
                 </wp:positionH>
                 <wp:positionV relativeFrom="paragraph">
-                  <wp:posOffset>624697</wp:posOffset>
+                  <wp:posOffset>626440</wp:posOffset>
                 </wp:positionV>
-                <wp:extent cx="713549" cy="280134"/>
+                <wp:extent cx="1053388" cy="280035"/>
                 <wp:effectExtent l="0" t="0" r="0" b="5715"/>
                 <wp:wrapNone/>
                 <wp:docPr id="5" name="Text Box 2"/>
@@ -1352,7 +1334,7 @@
                       <wps:spPr bwMode="auto">
                         <a:xfrm>
                           <a:off x="0" y="0"/>
-                          <a:ext cx="713549" cy="280134"/>
+                          <a:ext cx="1053388" cy="280035"/>
                         </a:xfrm>
                         <a:prstGeom prst="rect">
                           <a:avLst/>
@@ -1377,8 +1359,16 @@
                               <w:rPr>
                                 <w:lang w:val="de-DE"/>
                               </w:rPr>
+                              <w:t xml:space="preserve">Prof. </w:t>
+                            </w:r>
+                            <w:proofErr w:type="spellStart"/>
+                            <w:r>
+                              <w:rPr>
+                                <w:lang w:val="de-DE"/>
+                              </w:rPr>
                               <w:t>Aberger</w:t>
                             </w:r>
+                            <w:proofErr w:type="spellEnd"/>
                           </w:p>
                         </w:txbxContent>
                       </wps:txbx>
@@ -1403,7 +1393,7 @@
                 <v:stroke joinstyle="miter"/>
                 <v:path gradientshapeok="t" o:connecttype="rect"/>
               </v:shapetype>
-              <v:shape id="Text Box 2" o:spid="_x0000_s1026" type="#_x0000_t202" style="position:absolute;left:0;text-align:left;margin-left:285.05pt;margin-top:49.2pt;width:56.2pt;height:22.05pt;z-index:251665408;visibility:visible;mso-wrap-style:square;mso-width-percent:0;mso-height-percent:0;mso-wrap-distance-left:9pt;mso-wrap-distance-top:3.6pt;mso-wrap-distance-right:9pt;mso-wrap-distance-bottom:3.6pt;mso-position-horizontal:absolute;mso-position-horizontal-relative:margin;mso-position-vertical:absolute;mso-position-vertical-relative:text;mso-width-percent:0;mso-height-percent:0;mso-width-relative:margin;mso-height-relative:margin;v-text-anchor:top" o:gfxdata="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" filled="f" stroked="f">
+              <v:shape id="Text Box 2" o:spid="_x0000_s1026" type="#_x0000_t202" style="position:absolute;left:0;text-align:left;margin-left:285.1pt;margin-top:49.35pt;width:82.95pt;height:22.05pt;z-index:251665408;visibility:visible;mso-wrap-style:square;mso-width-percent:0;mso-height-percent:0;mso-wrap-distance-left:9pt;mso-wrap-distance-top:3.6pt;mso-wrap-distance-right:9pt;mso-wrap-distance-bottom:3.6pt;mso-position-horizontal:absolute;mso-position-horizontal-relative:margin;mso-position-vertical:absolute;mso-position-vertical-relative:text;mso-width-percent:0;mso-height-percent:0;mso-width-relative:margin;mso-height-relative:margin;v-text-anchor:top" o:gfxdata="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" filled="f" stroked="f">
                 <v:textbox>
                   <w:txbxContent>
                     <w:p>
@@ -1416,8 +1406,16 @@
                         <w:rPr>
                           <w:lang w:val="de-DE"/>
                         </w:rPr>
+                        <w:t xml:space="preserve">Prof. </w:t>
+                      </w:r>
+                      <w:proofErr w:type="spellStart"/>
+                      <w:r>
+                        <w:rPr>
+                          <w:lang w:val="de-DE"/>
+                        </w:rPr>
                         <w:t>Aberger</w:t>
                       </w:r>
+                      <w:proofErr w:type="spellEnd"/>
                     </w:p>
                   </w:txbxContent>
                 </v:textbox>
@@ -1435,7 +1433,7 @@
         <mc:AlternateContent>
           <mc:Choice Requires="wps">
             <w:drawing>
-              <wp:anchor distT="45720" distB="45720" distL="114300" distR="114300" simplePos="0" relativeHeight="251663360" behindDoc="0" locked="0" layoutInCell="1" allowOverlap="1" wp14:anchorId="05C81CFC" wp14:editId="72919E22">
+              <wp:anchor distT="45720" distB="45720" distL="114300" distR="114300" simplePos="0" relativeHeight="251663360" behindDoc="0" locked="0" layoutInCell="1" allowOverlap="1" wp14:anchorId="05C81CFC" wp14:editId="78A16192">
                 <wp:simplePos x="0" y="0"/>
                 <wp:positionH relativeFrom="margin">
                   <wp:align>left</wp:align>
@@ -1443,7 +1441,7 @@
                 <wp:positionV relativeFrom="paragraph">
                   <wp:posOffset>643421</wp:posOffset>
                 </wp:positionV>
-                <wp:extent cx="713549" cy="280134"/>
+                <wp:extent cx="1068019" cy="280134"/>
                 <wp:effectExtent l="0" t="0" r="0" b="5715"/>
                 <wp:wrapNone/>
                 <wp:docPr id="217" name="Text Box 2"/>
@@ -1459,7 +1457,7 @@
                       <wps:spPr bwMode="auto">
                         <a:xfrm>
                           <a:off x="0" y="0"/>
-                          <a:ext cx="713549" cy="280134"/>
+                          <a:ext cx="1068019" cy="280134"/>
                         </a:xfrm>
                         <a:prstGeom prst="rect">
                           <a:avLst/>
@@ -1486,6 +1484,12 @@
                               <w:rPr>
                                 <w:lang w:val="de-DE"/>
                               </w:rPr>
+                              <w:t xml:space="preserve">Prof. </w:t>
+                            </w:r>
+                            <w:r>
+                              <w:rPr>
+                                <w:lang w:val="de-DE"/>
+                              </w:rPr>
                               <w:t>Hammer</w:t>
                             </w:r>
                           </w:p>
@@ -1508,7 +1512,7 @@
           </mc:Choice>
           <mc:Fallback>
             <w:pict>
-              <v:shape w14:anchorId="05C81CFC" id="_x0000_s1027" type="#_x0000_t202" style="position:absolute;left:0;text-align:left;margin-left:0;margin-top:50.65pt;width:56.2pt;height:22.05pt;z-index:251663360;visibility:visible;mso-wrap-style:square;mso-width-percent:0;mso-height-percent:0;mso-wrap-distance-left:9pt;mso-wrap-distance-top:3.6pt;mso-wrap-distance-right:9pt;mso-wrap-distance-bottom:3.6pt;mso-position-horizontal:left;mso-position-horizontal-relative:margin;mso-position-vertical:absolute;mso-position-vertical-relative:text;mso-width-percent:0;mso-height-percent:0;mso-width-relative:margin;mso-height-relative:margin;v-text-anchor:top" o:gfxdata="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" stroked="f">
+              <v:shape w14:anchorId="05C81CFC" id="_x0000_s1027" type="#_x0000_t202" style="position:absolute;left:0;text-align:left;margin-left:0;margin-top:50.65pt;width:84.1pt;height:22.05pt;z-index:251663360;visibility:visible;mso-wrap-style:square;mso-width-percent:0;mso-height-percent:0;mso-wrap-distance-left:9pt;mso-wrap-distance-top:3.6pt;mso-wrap-distance-right:9pt;mso-wrap-distance-bottom:3.6pt;mso-position-horizontal:left;mso-position-horizontal-relative:margin;mso-position-vertical:absolute;mso-position-vertical-relative:text;mso-width-percent:0;mso-height-percent:0;mso-width-relative:margin;mso-height-relative:margin;v-text-anchor:top" o:gfxdata="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" stroked="f">
                 <v:textbox>
                   <w:txbxContent>
                     <w:p>
@@ -1517,6 +1521,12 @@
                           <w:lang w:val="de-DE"/>
                         </w:rPr>
                       </w:pPr>
+                      <w:r>
+                        <w:rPr>
+                          <w:lang w:val="de-DE"/>
+                        </w:rPr>
+                        <w:t xml:space="preserve">Prof. </w:t>
+                      </w:r>
                       <w:r>
                         <w:rPr>
                           <w:lang w:val="de-DE"/>

</xml_diff>